<commit_message>
Added to PDD 2
</commit_message>
<xml_diff>
--- a/Documents/Project Definition Document.docx
+++ b/Documents/Project Definition Document.docx
@@ -798,79 +798,59 @@
         <w:t>What are the risks and constraints that might affect the completion of my project?</w:t>
       </w:r>
     </w:p>
-    <w:p>
-      <w:pPr>
-        <w:rPr>
-          <w:color w:val="FF0000"/>
-        </w:rPr>
-      </w:pPr>
-    </w:p>
-    <w:p>
-      <w:pPr>
-        <w:rPr>
-          <w:color w:val="FF0000"/>
-        </w:rPr>
-      </w:pPr>
-      <w:r>
-        <w:rPr>
-          <w:color w:val="FF0000"/>
-        </w:rPr>
-        <w:t>Any factors which could cause the project to fail?</w:t>
-      </w:r>
-    </w:p>
-    <w:p>
-      <w:pPr>
-        <w:rPr>
-          <w:color w:val="FF0000"/>
-        </w:rPr>
-      </w:pPr>
-      <w:r>
-        <w:rPr>
-          <w:color w:val="FF0000"/>
-        </w:rPr>
-        <w:t>What can I do to avoid them or deal with the consequences?</w:t>
-      </w:r>
-    </w:p>
-    <w:p>
-      <w:pPr>
-        <w:rPr>
-          <w:color w:val="FF0000"/>
-        </w:rPr>
-      </w:pPr>
-      <w:r>
-        <w:rPr>
-          <w:color w:val="FF0000"/>
-        </w:rPr>
-        <w:t>Any parts I know are going to be difficult?</w:t>
-      </w:r>
-    </w:p>
-    <w:p>
-      <w:pPr>
-        <w:rPr>
-          <w:color w:val="FF0000"/>
-        </w:rPr>
-      </w:pPr>
-      <w:r>
-        <w:rPr>
-          <w:color w:val="FF0000"/>
-        </w:rPr>
+    <w:p/>
+    <w:p>
+      <w:r>
+        <w:t>Without clear objectives and goals, the project can lose direction, leading to confusion and inefficiency. This links with scope creep, where changing requirements mid-development can derail project.</w:t>
+      </w:r>
+      <w:r>
+        <w:t xml:space="preserve"> </w:t>
+      </w:r>
+      <w:r>
+        <w:t xml:space="preserve">Inadequate planning can lead to unrealistic timelines, budget overruns, and missed deadlines. Poor planning also encompasses technical </w:t>
+      </w:r>
+      <w:r>
         <w:lastRenderedPageBreak/>
-        <w:t>Do you have free rein over the technologies and techniques you can employ?</w:t>
-      </w:r>
-    </w:p>
-    <w:p>
-      <w:pPr>
-        <w:rPr>
-          <w:color w:val="FF0000"/>
-        </w:rPr>
-      </w:pPr>
-      <w:r>
-        <w:rPr>
-          <w:color w:val="FF0000"/>
-        </w:rPr>
-        <w:t>Constraints which mean you must use specific things?</w:t>
-      </w:r>
-    </w:p>
+        <w:t>issues. Where choosing the wrong technology or facing unexpected technical issues can cause significant delays.</w:t>
+      </w:r>
+      <w:r>
+        <w:t xml:space="preserve"> </w:t>
+      </w:r>
+      <w:r>
+        <w:t xml:space="preserve"> </w:t>
+      </w:r>
+      <w:r>
+        <w:t xml:space="preserve">To </w:t>
+      </w:r>
+      <w:r>
+        <w:t>avoid them / mitigate the consequences</w:t>
+      </w:r>
+      <w:r>
+        <w:t xml:space="preserve"> I will ensure that each step of the project has been thoroughly planned out. Objectives are clear, precise and measurable. </w:t>
+      </w:r>
+    </w:p>
+    <w:p/>
+    <w:p>
+      <w:r>
+        <w:t>Creating an AI for the player to play against could be difficult,</w:t>
+      </w:r>
+      <w:r>
+        <w:t xml:space="preserve"> as </w:t>
+      </w:r>
+      <w:r>
+        <w:t>Xiang qi</w:t>
+      </w:r>
+      <w:r>
+        <w:t xml:space="preserve"> is a very complex game, the ai will have to decide and evaluate each move possible. Implementing an efficient algorithm such as minimax or alpha-beta pruning is crucial. These algorithms help the AI to look several steps </w:t>
+      </w:r>
+      <w:r>
+        <w:t>ahead and</w:t>
+      </w:r>
+      <w:r>
+        <w:t xml:space="preserve"> evaluate the consequences. The AI need to make strong moves quickly, which is a significant challenge. </w:t>
+      </w:r>
+    </w:p>
+    <w:p/>
     <w:p>
       <w:pPr>
         <w:rPr>
@@ -879,21 +859,12 @@
           <w:u w:val="single"/>
         </w:rPr>
       </w:pPr>
-    </w:p>
-    <w:p>
-      <w:pPr>
+      <w:r>
         <w:rPr>
           <w:sz w:val="28"/>
           <w:szCs w:val="28"/>
           <w:u w:val="single"/>
         </w:rPr>
-      </w:pPr>
-      <w:r>
-        <w:rPr>
-          <w:sz w:val="28"/>
-          <w:szCs w:val="28"/>
-          <w:u w:val="single"/>
-        </w:rPr>
         <w:t>What are the ethical issues?</w:t>
       </w:r>
     </w:p>
@@ -933,21 +904,7 @@
         <w:rPr>
           <w:color w:val="FF0000"/>
         </w:rPr>
-        <w:t xml:space="preserve">(PDD doesn’t need to consider ethical issues resulting from the implementation of the project after is </w:t>
-      </w:r>
-      <w:proofErr w:type="spellStart"/>
-      <w:r>
-        <w:rPr>
-          <w:color w:val="FF0000"/>
-        </w:rPr>
-        <w:t>is</w:t>
-      </w:r>
-      <w:proofErr w:type="spellEnd"/>
-      <w:r>
-        <w:rPr>
-          <w:color w:val="FF0000"/>
-        </w:rPr>
-        <w:t xml:space="preserve"> complete)</w:t>
+        <w:t>(PDD doesn’t need to consider ethical issues resulting from the implementation of the project after is complete)</w:t>
       </w:r>
     </w:p>
     <w:p/>

</xml_diff>